<commit_message>
asignando relaciones muchos a muchos solicitudes, requisitos_tramites y detalle_solicitud
</commit_message>
<xml_diff>
--- a/DOCUMENTACION WORD/elementos.docx
+++ b/DOCUMENTACION WORD/elementos.docx
@@ -50,7 +50,6 @@
         <w:t xml:space="preserve"> </w:t>
       </w:r>
       <w:proofErr w:type="spellStart"/>
-      <w:proofErr w:type="gramStart"/>
       <w:r>
         <w:rPr>
           <w:lang w:val="es-MX"/>
@@ -58,7 +57,6 @@
         <w:t>make:livewire</w:t>
       </w:r>
       <w:proofErr w:type="spellEnd"/>
-      <w:proofErr w:type="gramEnd"/>
       <w:r>
         <w:rPr>
           <w:lang w:val="es-MX"/>
@@ -228,14 +226,7 @@
         <w:rPr>
           <w:lang w:val="es-MX"/>
         </w:rPr>
-        <w:t xml:space="preserve">            </w:t>
-      </w:r>
-      <w:proofErr w:type="gramStart"/>
-      <w:r>
-        <w:rPr>
-          <w:lang w:val="es-MX"/>
-        </w:rPr>
-        <w:t xml:space="preserve">{{ </w:t>
+        <w:t xml:space="preserve">            {{ </w:t>
       </w:r>
       <w:proofErr w:type="spellStart"/>
       <w:r>
@@ -245,7 +236,6 @@
         <w:t>session</w:t>
       </w:r>
       <w:proofErr w:type="spellEnd"/>
-      <w:proofErr w:type="gramEnd"/>
       <w:r>
         <w:rPr>
           <w:lang w:val="es-MX"/>
@@ -341,19 +331,11 @@
         <w:t xml:space="preserve"> </w:t>
       </w:r>
       <w:proofErr w:type="spellStart"/>
-      <w:proofErr w:type="gramStart"/>
-      <w:r>
-        <w:rPr>
-          <w:lang w:val="es-MX"/>
-        </w:rPr>
-        <w:t>wire:submit</w:t>
-      </w:r>
-      <w:proofErr w:type="gramEnd"/>
-      <w:r>
-        <w:rPr>
-          <w:lang w:val="es-MX"/>
-        </w:rPr>
-        <w:t>.prevent</w:t>
+      <w:r>
+        <w:rPr>
+          <w:lang w:val="es-MX"/>
+        </w:rPr>
+        <w:t>wire:submit.prevent</w:t>
       </w:r>
       <w:proofErr w:type="spellEnd"/>
       <w:r>
@@ -394,21 +376,7 @@
         <w:rPr>
           <w:lang w:val="es-MX"/>
         </w:rPr>
-        <w:t xml:space="preserve">        </w:t>
-      </w:r>
-      <w:proofErr w:type="gramStart"/>
-      <w:r>
-        <w:rPr>
-          <w:lang w:val="es-MX"/>
-        </w:rPr>
-        <w:t>&lt;!--</w:t>
-      </w:r>
-      <w:proofErr w:type="gramEnd"/>
-      <w:r>
-        <w:rPr>
-          <w:lang w:val="es-MX"/>
-        </w:rPr>
-        <w:t xml:space="preserve"> NOMBRE --&gt;</w:t>
+        <w:t xml:space="preserve">        &lt;!-- NOMBRE --&gt;</w:t>
       </w:r>
     </w:p>
     <w:p>
@@ -479,19 +447,11 @@
         <w:t xml:space="preserve">" </w:t>
       </w:r>
       <w:proofErr w:type="spellStart"/>
-      <w:proofErr w:type="gramStart"/>
-      <w:r>
-        <w:rPr>
-          <w:lang w:val="es-MX"/>
-        </w:rPr>
-        <w:t>wire:model</w:t>
-      </w:r>
-      <w:proofErr w:type="gramEnd"/>
-      <w:r>
-        <w:rPr>
-          <w:lang w:val="es-MX"/>
-        </w:rPr>
-        <w:t>.defer</w:t>
+      <w:r>
+        <w:rPr>
+          <w:lang w:val="es-MX"/>
+        </w:rPr>
+        <w:t>wire:model.defer</w:t>
       </w:r>
       <w:proofErr w:type="spellEnd"/>
       <w:r>
@@ -607,21 +567,7 @@
         <w:rPr>
           <w:lang w:val="es-MX"/>
         </w:rPr>
-        <w:t xml:space="preserve"> mt-1"</w:t>
-      </w:r>
-      <w:proofErr w:type="gramStart"/>
-      <w:r>
-        <w:rPr>
-          <w:lang w:val="es-MX"/>
-        </w:rPr>
-        <w:t>&gt;{</w:t>
-      </w:r>
-      <w:proofErr w:type="gramEnd"/>
-      <w:r>
-        <w:rPr>
-          <w:lang w:val="es-MX"/>
-        </w:rPr>
-        <w:t>{ $</w:t>
+        <w:t xml:space="preserve"> mt-1"&gt;{{ $</w:t>
       </w:r>
       <w:proofErr w:type="spellStart"/>
       <w:r>
@@ -695,21 +641,7 @@
         <w:rPr>
           <w:lang w:val="es-MX"/>
         </w:rPr>
-        <w:t xml:space="preserve">        </w:t>
-      </w:r>
-      <w:proofErr w:type="gramStart"/>
-      <w:r>
-        <w:rPr>
-          <w:lang w:val="es-MX"/>
-        </w:rPr>
-        <w:t>&lt;!--</w:t>
-      </w:r>
-      <w:proofErr w:type="gramEnd"/>
-      <w:r>
-        <w:rPr>
-          <w:lang w:val="es-MX"/>
-        </w:rPr>
-        <w:t xml:space="preserve"> APELLIDO --&gt;</w:t>
+        <w:t xml:space="preserve">        &lt;!-- APELLIDO --&gt;</w:t>
       </w:r>
     </w:p>
     <w:p>
@@ -780,19 +712,11 @@
         <w:t xml:space="preserve">" </w:t>
       </w:r>
       <w:proofErr w:type="spellStart"/>
-      <w:proofErr w:type="gramStart"/>
-      <w:r>
-        <w:rPr>
-          <w:lang w:val="es-MX"/>
-        </w:rPr>
-        <w:t>wire:model</w:t>
-      </w:r>
-      <w:proofErr w:type="gramEnd"/>
-      <w:r>
-        <w:rPr>
-          <w:lang w:val="es-MX"/>
-        </w:rPr>
-        <w:t>.defer</w:t>
+      <w:r>
+        <w:rPr>
+          <w:lang w:val="es-MX"/>
+        </w:rPr>
+        <w:t>wire:model.defer</w:t>
       </w:r>
       <w:proofErr w:type="spellEnd"/>
       <w:r>
@@ -909,21 +833,7 @@
         <w:rPr>
           <w:lang w:val="es-MX"/>
         </w:rPr>
-        <w:t xml:space="preserve"> mt-1"</w:t>
-      </w:r>
-      <w:proofErr w:type="gramStart"/>
-      <w:r>
-        <w:rPr>
-          <w:lang w:val="es-MX"/>
-        </w:rPr>
-        <w:t>&gt;{</w:t>
-      </w:r>
-      <w:proofErr w:type="gramEnd"/>
-      <w:r>
-        <w:rPr>
-          <w:lang w:val="es-MX"/>
-        </w:rPr>
-        <w:t>{ $</w:t>
+        <w:t xml:space="preserve"> mt-1"&gt;{{ $</w:t>
       </w:r>
       <w:proofErr w:type="spellStart"/>
       <w:r>
@@ -997,21 +907,7 @@
         <w:rPr>
           <w:lang w:val="es-MX"/>
         </w:rPr>
-        <w:t xml:space="preserve">        </w:t>
-      </w:r>
-      <w:proofErr w:type="gramStart"/>
-      <w:r>
-        <w:rPr>
-          <w:lang w:val="es-MX"/>
-        </w:rPr>
-        <w:t>&lt;!--</w:t>
-      </w:r>
-      <w:proofErr w:type="gramEnd"/>
-      <w:r>
-        <w:rPr>
-          <w:lang w:val="es-MX"/>
-        </w:rPr>
-        <w:t xml:space="preserve"> EMAIL --&gt;</w:t>
+        <w:t xml:space="preserve">        &lt;!-- EMAIL --&gt;</w:t>
       </w:r>
     </w:p>
     <w:p>
@@ -1068,19 +964,11 @@
         <w:t xml:space="preserve">="email" </w:t>
       </w:r>
       <w:proofErr w:type="spellStart"/>
-      <w:proofErr w:type="gramStart"/>
-      <w:r>
-        <w:rPr>
-          <w:lang w:val="es-MX"/>
-        </w:rPr>
-        <w:t>wire:model</w:t>
-      </w:r>
-      <w:proofErr w:type="gramEnd"/>
-      <w:r>
-        <w:rPr>
-          <w:lang w:val="es-MX"/>
-        </w:rPr>
-        <w:t>.defer</w:t>
+      <w:r>
+        <w:rPr>
+          <w:lang w:val="es-MX"/>
+        </w:rPr>
+        <w:t>wire:model.defer</w:t>
       </w:r>
       <w:proofErr w:type="spellEnd"/>
       <w:r>
@@ -1196,21 +1084,7 @@
         <w:rPr>
           <w:lang w:val="es-MX"/>
         </w:rPr>
-        <w:t xml:space="preserve"> mt-1"</w:t>
-      </w:r>
-      <w:proofErr w:type="gramStart"/>
-      <w:r>
-        <w:rPr>
-          <w:lang w:val="es-MX"/>
-        </w:rPr>
-        <w:t>&gt;{</w:t>
-      </w:r>
-      <w:proofErr w:type="gramEnd"/>
-      <w:r>
-        <w:rPr>
-          <w:lang w:val="es-MX"/>
-        </w:rPr>
-        <w:t>{ $</w:t>
+        <w:t xml:space="preserve"> mt-1"&gt;{{ $</w:t>
       </w:r>
       <w:proofErr w:type="spellStart"/>
       <w:r>
@@ -1284,21 +1158,7 @@
         <w:rPr>
           <w:lang w:val="es-MX"/>
         </w:rPr>
-        <w:t xml:space="preserve">        </w:t>
-      </w:r>
-      <w:proofErr w:type="gramStart"/>
-      <w:r>
-        <w:rPr>
-          <w:lang w:val="es-MX"/>
-        </w:rPr>
-        <w:t>&lt;!--</w:t>
-      </w:r>
-      <w:proofErr w:type="gramEnd"/>
-      <w:r>
-        <w:rPr>
-          <w:lang w:val="es-MX"/>
-        </w:rPr>
-        <w:t xml:space="preserve"> TELÉFONO --&gt;</w:t>
+        <w:t xml:space="preserve">        &lt;!-- TELÉFONO --&gt;</w:t>
       </w:r>
     </w:p>
     <w:p>
@@ -1369,19 +1229,11 @@
         <w:t xml:space="preserve">" </w:t>
       </w:r>
       <w:proofErr w:type="spellStart"/>
-      <w:proofErr w:type="gramStart"/>
-      <w:r>
-        <w:rPr>
-          <w:lang w:val="es-MX"/>
-        </w:rPr>
-        <w:t>wire:model</w:t>
-      </w:r>
-      <w:proofErr w:type="gramEnd"/>
-      <w:r>
-        <w:rPr>
-          <w:lang w:val="es-MX"/>
-        </w:rPr>
-        <w:t>.defer</w:t>
+      <w:r>
+        <w:rPr>
+          <w:lang w:val="es-MX"/>
+        </w:rPr>
+        <w:t>wire:model.defer</w:t>
       </w:r>
       <w:proofErr w:type="spellEnd"/>
       <w:r>
@@ -1511,21 +1363,7 @@
         <w:rPr>
           <w:lang w:val="es-MX"/>
         </w:rPr>
-        <w:t xml:space="preserve"> mt-1"</w:t>
-      </w:r>
-      <w:proofErr w:type="gramStart"/>
-      <w:r>
-        <w:rPr>
-          <w:lang w:val="es-MX"/>
-        </w:rPr>
-        <w:t>&gt;{</w:t>
-      </w:r>
-      <w:proofErr w:type="gramEnd"/>
-      <w:r>
-        <w:rPr>
-          <w:lang w:val="es-MX"/>
-        </w:rPr>
-        <w:t>{ $</w:t>
+        <w:t xml:space="preserve"> mt-1"&gt;{{ $</w:t>
       </w:r>
       <w:proofErr w:type="spellStart"/>
       <w:r>
@@ -1599,21 +1437,7 @@
         <w:rPr>
           <w:lang w:val="es-MX"/>
         </w:rPr>
-        <w:t xml:space="preserve">        </w:t>
-      </w:r>
-      <w:proofErr w:type="gramStart"/>
-      <w:r>
-        <w:rPr>
-          <w:lang w:val="es-MX"/>
-        </w:rPr>
-        <w:t>&lt;!--</w:t>
-      </w:r>
-      <w:proofErr w:type="gramEnd"/>
-      <w:r>
-        <w:rPr>
-          <w:lang w:val="es-MX"/>
-        </w:rPr>
-        <w:t xml:space="preserve"> CUI --&gt;</w:t>
+        <w:t xml:space="preserve">        &lt;!-- CUI --&gt;</w:t>
       </w:r>
     </w:p>
     <w:p>
@@ -1685,19 +1509,11 @@
         <w:t xml:space="preserve">" </w:t>
       </w:r>
       <w:proofErr w:type="spellStart"/>
-      <w:proofErr w:type="gramStart"/>
-      <w:r>
-        <w:rPr>
-          <w:lang w:val="es-MX"/>
-        </w:rPr>
-        <w:t>wire:model</w:t>
-      </w:r>
-      <w:proofErr w:type="gramEnd"/>
-      <w:r>
-        <w:rPr>
-          <w:lang w:val="es-MX"/>
-        </w:rPr>
-        <w:t>.defer</w:t>
+      <w:r>
+        <w:rPr>
+          <w:lang w:val="es-MX"/>
+        </w:rPr>
+        <w:t>wire:model.defer</w:t>
       </w:r>
       <w:proofErr w:type="spellEnd"/>
       <w:r>
@@ -1813,21 +1629,7 @@
         <w:rPr>
           <w:lang w:val="es-MX"/>
         </w:rPr>
-        <w:t xml:space="preserve"> mt-1"</w:t>
-      </w:r>
-      <w:proofErr w:type="gramStart"/>
-      <w:r>
-        <w:rPr>
-          <w:lang w:val="es-MX"/>
-        </w:rPr>
-        <w:t>&gt;{</w:t>
-      </w:r>
-      <w:proofErr w:type="gramEnd"/>
-      <w:r>
-        <w:rPr>
-          <w:lang w:val="es-MX"/>
-        </w:rPr>
-        <w:t>{ $</w:t>
+        <w:t xml:space="preserve"> mt-1"&gt;{{ $</w:t>
       </w:r>
       <w:proofErr w:type="spellStart"/>
       <w:r>
@@ -1901,21 +1703,7 @@
         <w:rPr>
           <w:lang w:val="es-MX"/>
         </w:rPr>
-        <w:t xml:space="preserve">        </w:t>
-      </w:r>
-      <w:proofErr w:type="gramStart"/>
-      <w:r>
-        <w:rPr>
-          <w:lang w:val="es-MX"/>
-        </w:rPr>
-        <w:t>&lt;!--</w:t>
-      </w:r>
-      <w:proofErr w:type="gramEnd"/>
-      <w:r>
-        <w:rPr>
-          <w:lang w:val="es-MX"/>
-        </w:rPr>
-        <w:t xml:space="preserve"> DOMICILIO --&gt;</w:t>
+        <w:t xml:space="preserve">        &lt;!-- DOMICILIO --&gt;</w:t>
       </w:r>
     </w:p>
     <w:p>
@@ -1986,19 +1774,11 @@
         <w:t xml:space="preserve">" </w:t>
       </w:r>
       <w:proofErr w:type="spellStart"/>
-      <w:proofErr w:type="gramStart"/>
-      <w:r>
-        <w:rPr>
-          <w:lang w:val="es-MX"/>
-        </w:rPr>
-        <w:t>wire:model</w:t>
-      </w:r>
-      <w:proofErr w:type="gramEnd"/>
-      <w:r>
-        <w:rPr>
-          <w:lang w:val="es-MX"/>
-        </w:rPr>
-        <w:t>.defer</w:t>
+      <w:r>
+        <w:rPr>
+          <w:lang w:val="es-MX"/>
+        </w:rPr>
+        <w:t>wire:model.defer</w:t>
       </w:r>
       <w:proofErr w:type="spellEnd"/>
       <w:r>
@@ -2114,21 +1894,7 @@
         <w:rPr>
           <w:lang w:val="es-MX"/>
         </w:rPr>
-        <w:t xml:space="preserve"> mt-1"</w:t>
-      </w:r>
-      <w:proofErr w:type="gramStart"/>
-      <w:r>
-        <w:rPr>
-          <w:lang w:val="es-MX"/>
-        </w:rPr>
-        <w:t>&gt;{</w:t>
-      </w:r>
-      <w:proofErr w:type="gramEnd"/>
-      <w:r>
-        <w:rPr>
-          <w:lang w:val="es-MX"/>
-        </w:rPr>
-        <w:t>{ $</w:t>
+        <w:t xml:space="preserve"> mt-1"&gt;{{ $</w:t>
       </w:r>
       <w:proofErr w:type="spellStart"/>
       <w:r>
@@ -2569,7 +2335,6 @@
         <w:t xml:space="preserve"> </w:t>
       </w:r>
       <w:proofErr w:type="spellStart"/>
-      <w:proofErr w:type="gramStart"/>
       <w:r>
         <w:rPr>
           <w:lang w:val="es-MX"/>
@@ -2577,7 +2342,6 @@
         <w:t>make:model</w:t>
       </w:r>
       <w:proofErr w:type="spellEnd"/>
-      <w:proofErr w:type="gramEnd"/>
       <w:r>
         <w:rPr>
           <w:lang w:val="es-MX"/>
@@ -2627,7 +2391,6 @@
         <w:t xml:space="preserve"> </w:t>
       </w:r>
       <w:proofErr w:type="spellStart"/>
-      <w:proofErr w:type="gramStart"/>
       <w:r>
         <w:rPr>
           <w:lang w:val="es-MX"/>
@@ -2635,7 +2398,6 @@
         <w:t>make:seeder</w:t>
       </w:r>
       <w:proofErr w:type="spellEnd"/>
-      <w:proofErr w:type="gramEnd"/>
       <w:r>
         <w:rPr>
           <w:lang w:val="es-MX"/>
@@ -2693,7 +2455,6 @@
         <w:t xml:space="preserve"> </w:t>
       </w:r>
       <w:proofErr w:type="spellStart"/>
-      <w:proofErr w:type="gramStart"/>
       <w:r>
         <w:rPr>
           <w:lang w:val="es-MX"/>
@@ -2701,7 +2462,6 @@
         <w:t>make:model</w:t>
       </w:r>
       <w:proofErr w:type="spellEnd"/>
-      <w:proofErr w:type="gramEnd"/>
       <w:r>
         <w:rPr>
           <w:lang w:val="es-MX"/>
@@ -2751,7 +2511,7 @@
           <w:lang w:val="es-MX"/>
         </w:rPr>
         <w:drawing>
-          <wp:anchor distT="0" distB="0" distL="114300" distR="114300" simplePos="0" relativeHeight="251659264" behindDoc="0" locked="0" layoutInCell="1" allowOverlap="1" wp14:anchorId="25D6042B" wp14:editId="6F533351">
+          <wp:anchor distT="0" distB="0" distL="114300" distR="114300" simplePos="0" relativeHeight="251659264" behindDoc="0" locked="0" layoutInCell="1" allowOverlap="1" wp14:anchorId="25D6042B" wp14:editId="516251D2">
             <wp:simplePos x="0" y="0"/>
             <wp:positionH relativeFrom="margin">
               <wp:align>left</wp:align>
@@ -2759,8 +2519,8 @@
             <wp:positionV relativeFrom="paragraph">
               <wp:posOffset>8172</wp:posOffset>
             </wp:positionV>
-            <wp:extent cx="4080294" cy="2216969"/>
-            <wp:effectExtent l="0" t="0" r="0" b="0"/>
+            <wp:extent cx="5098211" cy="2770039"/>
+            <wp:effectExtent l="0" t="0" r="7620" b="0"/>
             <wp:wrapNone/>
             <wp:docPr id="2" name="Imagen 2"/>
             <wp:cNvGraphicFramePr>
@@ -2788,7 +2548,7 @@
                   <pic:spPr>
                     <a:xfrm>
                       <a:off x="0" y="0"/>
-                      <a:ext cx="4080294" cy="2216969"/>
+                      <a:ext cx="5102194" cy="2772203"/>
                     </a:xfrm>
                     <a:prstGeom prst="rect">
                       <a:avLst/>
@@ -2862,20 +2622,288 @@
           <w:lang w:val="es-MX"/>
         </w:rPr>
       </w:pPr>
-    </w:p>
-    <w:p>
-      <w:pPr>
-        <w:rPr>
-          <w:lang w:val="es-MX"/>
-        </w:rPr>
-      </w:pPr>
-    </w:p>
-    <w:p>
-      <w:pPr>
-        <w:rPr>
-          <w:lang w:val="es-MX"/>
-        </w:rPr>
-      </w:pPr>
+      <w:r>
+        <w:rPr>
+          <w:lang w:val="es-MX"/>
+        </w:rPr>
+        <w:lastRenderedPageBreak/>
+        <w:t>TABLA PIVOTE</w:t>
+      </w:r>
+    </w:p>
+    <w:p>
+      <w:pPr>
+        <w:rPr>
+          <w:lang w:val="es-MX"/>
+        </w:rPr>
+      </w:pPr>
+    </w:p>
+    <w:p>
+      <w:pPr>
+        <w:rPr>
+          <w:lang w:val="es-MX"/>
+        </w:rPr>
+      </w:pPr>
+      <w:r>
+        <w:rPr>
+          <w:lang w:val="es-MX"/>
+        </w:rPr>
+        <w:t>Requisitos tramites</w:t>
+      </w:r>
+    </w:p>
+    <w:p>
+      <w:pPr>
+        <w:rPr>
+          <w:lang w:val="es-MX"/>
+        </w:rPr>
+      </w:pPr>
+      <w:proofErr w:type="spellStart"/>
+      <w:r>
+        <w:rPr>
+          <w:lang w:val="es-MX"/>
+        </w:rPr>
+        <w:t>php</w:t>
+      </w:r>
+      <w:proofErr w:type="spellEnd"/>
+      <w:r>
+        <w:rPr>
+          <w:lang w:val="es-MX"/>
+        </w:rPr>
+        <w:t xml:space="preserve"> </w:t>
+      </w:r>
+      <w:proofErr w:type="spellStart"/>
+      <w:r>
+        <w:rPr>
+          <w:lang w:val="es-MX"/>
+        </w:rPr>
+        <w:t>artisan</w:t>
+      </w:r>
+      <w:proofErr w:type="spellEnd"/>
+      <w:r>
+        <w:rPr>
+          <w:lang w:val="es-MX"/>
+        </w:rPr>
+        <w:t xml:space="preserve"> </w:t>
+      </w:r>
+      <w:proofErr w:type="spellStart"/>
+      <w:r>
+        <w:rPr>
+          <w:lang w:val="es-MX"/>
+        </w:rPr>
+        <w:t>make:migration</w:t>
+      </w:r>
+      <w:proofErr w:type="spellEnd"/>
+      <w:r>
+        <w:rPr>
+          <w:lang w:val="es-MX"/>
+        </w:rPr>
+        <w:t xml:space="preserve"> </w:t>
+      </w:r>
+      <w:proofErr w:type="spellStart"/>
+      <w:r>
+        <w:rPr>
+          <w:lang w:val="es-MX"/>
+        </w:rPr>
+        <w:t>create_requisito_tramite_table</w:t>
+      </w:r>
+      <w:proofErr w:type="spellEnd"/>
+      <w:r>
+        <w:rPr>
+          <w:lang w:val="es-MX"/>
+        </w:rPr>
+        <w:t xml:space="preserve"> --</w:t>
+      </w:r>
+      <w:proofErr w:type="spellStart"/>
+      <w:r>
+        <w:rPr>
+          <w:lang w:val="es-MX"/>
+        </w:rPr>
+        <w:t>create</w:t>
+      </w:r>
+      <w:proofErr w:type="spellEnd"/>
+      <w:r>
+        <w:rPr>
+          <w:lang w:val="es-MX"/>
+        </w:rPr>
+        <w:t>=</w:t>
+      </w:r>
+      <w:proofErr w:type="spellStart"/>
+      <w:r>
+        <w:rPr>
+          <w:lang w:val="es-MX"/>
+        </w:rPr>
+        <w:t>requisito_tramite</w:t>
+      </w:r>
+      <w:proofErr w:type="spellEnd"/>
+    </w:p>
+    <w:p>
+      <w:pPr>
+        <w:rPr>
+          <w:lang w:val="es-MX"/>
+        </w:rPr>
+      </w:pPr>
+    </w:p>
+    <w:p>
+      <w:pPr>
+        <w:rPr>
+          <w:lang w:val="es-MX"/>
+        </w:rPr>
+      </w:pPr>
+    </w:p>
+    <w:p>
+      <w:pPr>
+        <w:rPr>
+          <w:lang w:val="es-MX"/>
+        </w:rPr>
+      </w:pPr>
+      <w:proofErr w:type="spellStart"/>
+      <w:r>
+        <w:rPr>
+          <w:lang w:val="es-MX"/>
+        </w:rPr>
+        <w:t>php</w:t>
+      </w:r>
+      <w:proofErr w:type="spellEnd"/>
+      <w:r>
+        <w:rPr>
+          <w:lang w:val="es-MX"/>
+        </w:rPr>
+        <w:t xml:space="preserve"> </w:t>
+      </w:r>
+      <w:proofErr w:type="spellStart"/>
+      <w:r>
+        <w:rPr>
+          <w:lang w:val="es-MX"/>
+        </w:rPr>
+        <w:t>artisan</w:t>
+      </w:r>
+      <w:proofErr w:type="spellEnd"/>
+      <w:r>
+        <w:rPr>
+          <w:lang w:val="es-MX"/>
+        </w:rPr>
+        <w:t xml:space="preserve"> </w:t>
+      </w:r>
+      <w:proofErr w:type="spellStart"/>
+      <w:r>
+        <w:rPr>
+          <w:lang w:val="es-MX"/>
+        </w:rPr>
+        <w:t>make:migration</w:t>
+      </w:r>
+      <w:proofErr w:type="spellEnd"/>
+      <w:r>
+        <w:rPr>
+          <w:lang w:val="es-MX"/>
+        </w:rPr>
+        <w:t xml:space="preserve"> </w:t>
+      </w:r>
+      <w:proofErr w:type="spellStart"/>
+      <w:r>
+        <w:rPr>
+          <w:lang w:val="es-MX"/>
+        </w:rPr>
+        <w:t>create_solicitudes_has_requisitos_tramites</w:t>
+      </w:r>
+      <w:proofErr w:type="spellEnd"/>
+      <w:r>
+        <w:rPr>
+          <w:lang w:val="es-MX"/>
+        </w:rPr>
+        <w:t xml:space="preserve"> --</w:t>
+      </w:r>
+      <w:proofErr w:type="spellStart"/>
+      <w:r>
+        <w:rPr>
+          <w:lang w:val="es-MX"/>
+        </w:rPr>
+        <w:t>create</w:t>
+      </w:r>
+      <w:proofErr w:type="spellEnd"/>
+      <w:r>
+        <w:rPr>
+          <w:lang w:val="es-MX"/>
+        </w:rPr>
+        <w:t>=</w:t>
+      </w:r>
+      <w:proofErr w:type="spellStart"/>
+      <w:r>
+        <w:rPr>
+          <w:lang w:val="es-MX"/>
+        </w:rPr>
+        <w:t>solicitudes_has_requisitos_tramites</w:t>
+      </w:r>
+      <w:proofErr w:type="spellEnd"/>
+    </w:p>
+    <w:p>
+      <w:pPr>
+        <w:rPr>
+          <w:lang w:val="es-MX"/>
+        </w:rPr>
+      </w:pPr>
+    </w:p>
+    <w:p>
+      <w:pPr>
+        <w:rPr>
+          <w:lang w:val="es-MX"/>
+        </w:rPr>
+      </w:pPr>
+    </w:p>
+    <w:p>
+      <w:pPr>
+        <w:rPr>
+          <w:lang w:val="es-MX"/>
+        </w:rPr>
+      </w:pPr>
+      <w:proofErr w:type="spellStart"/>
+      <w:r>
+        <w:rPr>
+          <w:lang w:val="es-MX"/>
+        </w:rPr>
+        <w:t>php</w:t>
+      </w:r>
+      <w:proofErr w:type="spellEnd"/>
+      <w:r>
+        <w:rPr>
+          <w:lang w:val="es-MX"/>
+        </w:rPr>
+        <w:t xml:space="preserve"> </w:t>
+      </w:r>
+      <w:proofErr w:type="spellStart"/>
+      <w:r>
+        <w:rPr>
+          <w:lang w:val="es-MX"/>
+        </w:rPr>
+        <w:t>artisan</w:t>
+      </w:r>
+      <w:proofErr w:type="spellEnd"/>
+      <w:r>
+        <w:rPr>
+          <w:lang w:val="es-MX"/>
+        </w:rPr>
+        <w:t xml:space="preserve"> </w:t>
+      </w:r>
+      <w:proofErr w:type="spellStart"/>
+      <w:r>
+        <w:rPr>
+          <w:lang w:val="es-MX"/>
+        </w:rPr>
+        <w:t>make:model</w:t>
+      </w:r>
+      <w:proofErr w:type="spellEnd"/>
+      <w:r>
+        <w:rPr>
+          <w:lang w:val="es-MX"/>
+        </w:rPr>
+        <w:t xml:space="preserve"> </w:t>
+      </w:r>
+      <w:proofErr w:type="spellStart"/>
+      <w:r>
+        <w:rPr>
+          <w:lang w:val="es-MX"/>
+        </w:rPr>
+        <w:t>RequisitoTramite</w:t>
+      </w:r>
+      <w:proofErr w:type="spellEnd"/>
     </w:p>
     <w:p>
       <w:pPr>

</xml_diff>

<commit_message>
cambios en la solicitud
</commit_message>
<xml_diff>
--- a/DOCUMENTACION WORD/elementos.docx
+++ b/DOCUMENTACION WORD/elementos.docx
@@ -50,7 +50,6 @@
         <w:t xml:space="preserve"> </w:t>
       </w:r>
       <w:proofErr w:type="spellStart"/>
-      <w:proofErr w:type="gramStart"/>
       <w:r>
         <w:rPr>
           <w:lang w:val="es-MX"/>
@@ -58,7 +57,6 @@
         <w:t>make:livewire</w:t>
       </w:r>
       <w:proofErr w:type="spellEnd"/>
-      <w:proofErr w:type="gramEnd"/>
       <w:r>
         <w:rPr>
           <w:lang w:val="es-MX"/>
@@ -228,14 +226,7 @@
         <w:rPr>
           <w:lang w:val="es-MX"/>
         </w:rPr>
-        <w:t xml:space="preserve">            </w:t>
-      </w:r>
-      <w:proofErr w:type="gramStart"/>
-      <w:r>
-        <w:rPr>
-          <w:lang w:val="es-MX"/>
-        </w:rPr>
-        <w:t xml:space="preserve">{{ </w:t>
+        <w:t xml:space="preserve">            {{ </w:t>
       </w:r>
       <w:proofErr w:type="spellStart"/>
       <w:r>
@@ -245,7 +236,6 @@
         <w:t>session</w:t>
       </w:r>
       <w:proofErr w:type="spellEnd"/>
-      <w:proofErr w:type="gramEnd"/>
       <w:r>
         <w:rPr>
           <w:lang w:val="es-MX"/>
@@ -341,19 +331,11 @@
         <w:t xml:space="preserve"> </w:t>
       </w:r>
       <w:proofErr w:type="spellStart"/>
-      <w:proofErr w:type="gramStart"/>
-      <w:r>
-        <w:rPr>
-          <w:lang w:val="es-MX"/>
-        </w:rPr>
-        <w:t>wire:submit</w:t>
-      </w:r>
-      <w:proofErr w:type="gramEnd"/>
-      <w:r>
-        <w:rPr>
-          <w:lang w:val="es-MX"/>
-        </w:rPr>
-        <w:t>.prevent</w:t>
+      <w:r>
+        <w:rPr>
+          <w:lang w:val="es-MX"/>
+        </w:rPr>
+        <w:t>wire:submit.prevent</w:t>
       </w:r>
       <w:proofErr w:type="spellEnd"/>
       <w:r>
@@ -394,21 +376,7 @@
         <w:rPr>
           <w:lang w:val="es-MX"/>
         </w:rPr>
-        <w:t xml:space="preserve">        </w:t>
-      </w:r>
-      <w:proofErr w:type="gramStart"/>
-      <w:r>
-        <w:rPr>
-          <w:lang w:val="es-MX"/>
-        </w:rPr>
-        <w:t>&lt;!--</w:t>
-      </w:r>
-      <w:proofErr w:type="gramEnd"/>
-      <w:r>
-        <w:rPr>
-          <w:lang w:val="es-MX"/>
-        </w:rPr>
-        <w:t xml:space="preserve"> NOMBRE --&gt;</w:t>
+        <w:t xml:space="preserve">        &lt;!-- NOMBRE --&gt;</w:t>
       </w:r>
     </w:p>
     <w:p>
@@ -479,19 +447,11 @@
         <w:t xml:space="preserve">" </w:t>
       </w:r>
       <w:proofErr w:type="spellStart"/>
-      <w:proofErr w:type="gramStart"/>
-      <w:r>
-        <w:rPr>
-          <w:lang w:val="es-MX"/>
-        </w:rPr>
-        <w:t>wire:model</w:t>
-      </w:r>
-      <w:proofErr w:type="gramEnd"/>
-      <w:r>
-        <w:rPr>
-          <w:lang w:val="es-MX"/>
-        </w:rPr>
-        <w:t>.defer</w:t>
+      <w:r>
+        <w:rPr>
+          <w:lang w:val="es-MX"/>
+        </w:rPr>
+        <w:t>wire:model.defer</w:t>
       </w:r>
       <w:proofErr w:type="spellEnd"/>
       <w:r>
@@ -607,21 +567,7 @@
         <w:rPr>
           <w:lang w:val="es-MX"/>
         </w:rPr>
-        <w:t xml:space="preserve"> mt-1"</w:t>
-      </w:r>
-      <w:proofErr w:type="gramStart"/>
-      <w:r>
-        <w:rPr>
-          <w:lang w:val="es-MX"/>
-        </w:rPr>
-        <w:t>&gt;{</w:t>
-      </w:r>
-      <w:proofErr w:type="gramEnd"/>
-      <w:r>
-        <w:rPr>
-          <w:lang w:val="es-MX"/>
-        </w:rPr>
-        <w:t>{ $</w:t>
+        <w:t xml:space="preserve"> mt-1"&gt;{{ $</w:t>
       </w:r>
       <w:proofErr w:type="spellStart"/>
       <w:r>
@@ -695,21 +641,7 @@
         <w:rPr>
           <w:lang w:val="es-MX"/>
         </w:rPr>
-        <w:t xml:space="preserve">        </w:t>
-      </w:r>
-      <w:proofErr w:type="gramStart"/>
-      <w:r>
-        <w:rPr>
-          <w:lang w:val="es-MX"/>
-        </w:rPr>
-        <w:t>&lt;!--</w:t>
-      </w:r>
-      <w:proofErr w:type="gramEnd"/>
-      <w:r>
-        <w:rPr>
-          <w:lang w:val="es-MX"/>
-        </w:rPr>
-        <w:t xml:space="preserve"> APELLIDO --&gt;</w:t>
+        <w:t xml:space="preserve">        &lt;!-- APELLIDO --&gt;</w:t>
       </w:r>
     </w:p>
     <w:p>
@@ -780,19 +712,11 @@
         <w:t xml:space="preserve">" </w:t>
       </w:r>
       <w:proofErr w:type="spellStart"/>
-      <w:proofErr w:type="gramStart"/>
-      <w:r>
-        <w:rPr>
-          <w:lang w:val="es-MX"/>
-        </w:rPr>
-        <w:t>wire:model</w:t>
-      </w:r>
-      <w:proofErr w:type="gramEnd"/>
-      <w:r>
-        <w:rPr>
-          <w:lang w:val="es-MX"/>
-        </w:rPr>
-        <w:t>.defer</w:t>
+      <w:r>
+        <w:rPr>
+          <w:lang w:val="es-MX"/>
+        </w:rPr>
+        <w:t>wire:model.defer</w:t>
       </w:r>
       <w:proofErr w:type="spellEnd"/>
       <w:r>
@@ -909,21 +833,7 @@
         <w:rPr>
           <w:lang w:val="es-MX"/>
         </w:rPr>
-        <w:t xml:space="preserve"> mt-1"</w:t>
-      </w:r>
-      <w:proofErr w:type="gramStart"/>
-      <w:r>
-        <w:rPr>
-          <w:lang w:val="es-MX"/>
-        </w:rPr>
-        <w:t>&gt;{</w:t>
-      </w:r>
-      <w:proofErr w:type="gramEnd"/>
-      <w:r>
-        <w:rPr>
-          <w:lang w:val="es-MX"/>
-        </w:rPr>
-        <w:t>{ $</w:t>
+        <w:t xml:space="preserve"> mt-1"&gt;{{ $</w:t>
       </w:r>
       <w:proofErr w:type="spellStart"/>
       <w:r>
@@ -997,21 +907,7 @@
         <w:rPr>
           <w:lang w:val="es-MX"/>
         </w:rPr>
-        <w:t xml:space="preserve">        </w:t>
-      </w:r>
-      <w:proofErr w:type="gramStart"/>
-      <w:r>
-        <w:rPr>
-          <w:lang w:val="es-MX"/>
-        </w:rPr>
-        <w:t>&lt;!--</w:t>
-      </w:r>
-      <w:proofErr w:type="gramEnd"/>
-      <w:r>
-        <w:rPr>
-          <w:lang w:val="es-MX"/>
-        </w:rPr>
-        <w:t xml:space="preserve"> EMAIL --&gt;</w:t>
+        <w:t xml:space="preserve">        &lt;!-- EMAIL --&gt;</w:t>
       </w:r>
     </w:p>
     <w:p>
@@ -1068,19 +964,11 @@
         <w:t xml:space="preserve">="email" </w:t>
       </w:r>
       <w:proofErr w:type="spellStart"/>
-      <w:proofErr w:type="gramStart"/>
-      <w:r>
-        <w:rPr>
-          <w:lang w:val="es-MX"/>
-        </w:rPr>
-        <w:t>wire:model</w:t>
-      </w:r>
-      <w:proofErr w:type="gramEnd"/>
-      <w:r>
-        <w:rPr>
-          <w:lang w:val="es-MX"/>
-        </w:rPr>
-        <w:t>.defer</w:t>
+      <w:r>
+        <w:rPr>
+          <w:lang w:val="es-MX"/>
+        </w:rPr>
+        <w:t>wire:model.defer</w:t>
       </w:r>
       <w:proofErr w:type="spellEnd"/>
       <w:r>
@@ -1196,21 +1084,7 @@
         <w:rPr>
           <w:lang w:val="es-MX"/>
         </w:rPr>
-        <w:t xml:space="preserve"> mt-1"</w:t>
-      </w:r>
-      <w:proofErr w:type="gramStart"/>
-      <w:r>
-        <w:rPr>
-          <w:lang w:val="es-MX"/>
-        </w:rPr>
-        <w:t>&gt;{</w:t>
-      </w:r>
-      <w:proofErr w:type="gramEnd"/>
-      <w:r>
-        <w:rPr>
-          <w:lang w:val="es-MX"/>
-        </w:rPr>
-        <w:t>{ $</w:t>
+        <w:t xml:space="preserve"> mt-1"&gt;{{ $</w:t>
       </w:r>
       <w:proofErr w:type="spellStart"/>
       <w:r>
@@ -1284,21 +1158,7 @@
         <w:rPr>
           <w:lang w:val="es-MX"/>
         </w:rPr>
-        <w:t xml:space="preserve">        </w:t>
-      </w:r>
-      <w:proofErr w:type="gramStart"/>
-      <w:r>
-        <w:rPr>
-          <w:lang w:val="es-MX"/>
-        </w:rPr>
-        <w:t>&lt;!--</w:t>
-      </w:r>
-      <w:proofErr w:type="gramEnd"/>
-      <w:r>
-        <w:rPr>
-          <w:lang w:val="es-MX"/>
-        </w:rPr>
-        <w:t xml:space="preserve"> TELÉFONO --&gt;</w:t>
+        <w:t xml:space="preserve">        &lt;!-- TELÉFONO --&gt;</w:t>
       </w:r>
     </w:p>
     <w:p>
@@ -1369,19 +1229,11 @@
         <w:t xml:space="preserve">" </w:t>
       </w:r>
       <w:proofErr w:type="spellStart"/>
-      <w:proofErr w:type="gramStart"/>
-      <w:r>
-        <w:rPr>
-          <w:lang w:val="es-MX"/>
-        </w:rPr>
-        <w:t>wire:model</w:t>
-      </w:r>
-      <w:proofErr w:type="gramEnd"/>
-      <w:r>
-        <w:rPr>
-          <w:lang w:val="es-MX"/>
-        </w:rPr>
-        <w:t>.defer</w:t>
+      <w:r>
+        <w:rPr>
+          <w:lang w:val="es-MX"/>
+        </w:rPr>
+        <w:t>wire:model.defer</w:t>
       </w:r>
       <w:proofErr w:type="spellEnd"/>
       <w:r>
@@ -1511,21 +1363,7 @@
         <w:rPr>
           <w:lang w:val="es-MX"/>
         </w:rPr>
-        <w:t xml:space="preserve"> mt-1"</w:t>
-      </w:r>
-      <w:proofErr w:type="gramStart"/>
-      <w:r>
-        <w:rPr>
-          <w:lang w:val="es-MX"/>
-        </w:rPr>
-        <w:t>&gt;{</w:t>
-      </w:r>
-      <w:proofErr w:type="gramEnd"/>
-      <w:r>
-        <w:rPr>
-          <w:lang w:val="es-MX"/>
-        </w:rPr>
-        <w:t>{ $</w:t>
+        <w:t xml:space="preserve"> mt-1"&gt;{{ $</w:t>
       </w:r>
       <w:proofErr w:type="spellStart"/>
       <w:r>
@@ -1599,21 +1437,7 @@
         <w:rPr>
           <w:lang w:val="es-MX"/>
         </w:rPr>
-        <w:t xml:space="preserve">        </w:t>
-      </w:r>
-      <w:proofErr w:type="gramStart"/>
-      <w:r>
-        <w:rPr>
-          <w:lang w:val="es-MX"/>
-        </w:rPr>
-        <w:t>&lt;!--</w:t>
-      </w:r>
-      <w:proofErr w:type="gramEnd"/>
-      <w:r>
-        <w:rPr>
-          <w:lang w:val="es-MX"/>
-        </w:rPr>
-        <w:t xml:space="preserve"> CUI --&gt;</w:t>
+        <w:t xml:space="preserve">        &lt;!-- CUI --&gt;</w:t>
       </w:r>
     </w:p>
     <w:p>
@@ -1685,19 +1509,11 @@
         <w:t xml:space="preserve">" </w:t>
       </w:r>
       <w:proofErr w:type="spellStart"/>
-      <w:proofErr w:type="gramStart"/>
-      <w:r>
-        <w:rPr>
-          <w:lang w:val="es-MX"/>
-        </w:rPr>
-        <w:t>wire:model</w:t>
-      </w:r>
-      <w:proofErr w:type="gramEnd"/>
-      <w:r>
-        <w:rPr>
-          <w:lang w:val="es-MX"/>
-        </w:rPr>
-        <w:t>.defer</w:t>
+      <w:r>
+        <w:rPr>
+          <w:lang w:val="es-MX"/>
+        </w:rPr>
+        <w:t>wire:model.defer</w:t>
       </w:r>
       <w:proofErr w:type="spellEnd"/>
       <w:r>
@@ -1813,21 +1629,7 @@
         <w:rPr>
           <w:lang w:val="es-MX"/>
         </w:rPr>
-        <w:t xml:space="preserve"> mt-1"</w:t>
-      </w:r>
-      <w:proofErr w:type="gramStart"/>
-      <w:r>
-        <w:rPr>
-          <w:lang w:val="es-MX"/>
-        </w:rPr>
-        <w:t>&gt;{</w:t>
-      </w:r>
-      <w:proofErr w:type="gramEnd"/>
-      <w:r>
-        <w:rPr>
-          <w:lang w:val="es-MX"/>
-        </w:rPr>
-        <w:t>{ $</w:t>
+        <w:t xml:space="preserve"> mt-1"&gt;{{ $</w:t>
       </w:r>
       <w:proofErr w:type="spellStart"/>
       <w:r>
@@ -1901,21 +1703,7 @@
         <w:rPr>
           <w:lang w:val="es-MX"/>
         </w:rPr>
-        <w:t xml:space="preserve">        </w:t>
-      </w:r>
-      <w:proofErr w:type="gramStart"/>
-      <w:r>
-        <w:rPr>
-          <w:lang w:val="es-MX"/>
-        </w:rPr>
-        <w:t>&lt;!--</w:t>
-      </w:r>
-      <w:proofErr w:type="gramEnd"/>
-      <w:r>
-        <w:rPr>
-          <w:lang w:val="es-MX"/>
-        </w:rPr>
-        <w:t xml:space="preserve"> DOMICILIO --&gt;</w:t>
+        <w:t xml:space="preserve">        &lt;!-- DOMICILIO --&gt;</w:t>
       </w:r>
     </w:p>
     <w:p>
@@ -1986,19 +1774,11 @@
         <w:t xml:space="preserve">" </w:t>
       </w:r>
       <w:proofErr w:type="spellStart"/>
-      <w:proofErr w:type="gramStart"/>
-      <w:r>
-        <w:rPr>
-          <w:lang w:val="es-MX"/>
-        </w:rPr>
-        <w:t>wire:model</w:t>
-      </w:r>
-      <w:proofErr w:type="gramEnd"/>
-      <w:r>
-        <w:rPr>
-          <w:lang w:val="es-MX"/>
-        </w:rPr>
-        <w:t>.defer</w:t>
+      <w:r>
+        <w:rPr>
+          <w:lang w:val="es-MX"/>
+        </w:rPr>
+        <w:t>wire:model.defer</w:t>
       </w:r>
       <w:proofErr w:type="spellEnd"/>
       <w:r>
@@ -2114,21 +1894,7 @@
         <w:rPr>
           <w:lang w:val="es-MX"/>
         </w:rPr>
-        <w:t xml:space="preserve"> mt-1"</w:t>
-      </w:r>
-      <w:proofErr w:type="gramStart"/>
-      <w:r>
-        <w:rPr>
-          <w:lang w:val="es-MX"/>
-        </w:rPr>
-        <w:t>&gt;{</w:t>
-      </w:r>
-      <w:proofErr w:type="gramEnd"/>
-      <w:r>
-        <w:rPr>
-          <w:lang w:val="es-MX"/>
-        </w:rPr>
-        <w:t>{ $</w:t>
+        <w:t xml:space="preserve"> mt-1"&gt;{{ $</w:t>
       </w:r>
       <w:proofErr w:type="spellStart"/>
       <w:r>
@@ -2452,7 +2218,7 @@
                     <pic:cNvPicPr/>
                   </pic:nvPicPr>
                   <pic:blipFill>
-                    <a:blip r:embed="rId4">
+                    <a:blip r:embed="rId5">
                       <a:extLst>
                         <a:ext uri="{28A0092B-C50C-407E-A947-70E740481C1C}">
                           <a14:useLocalDpi xmlns:a14="http://schemas.microsoft.com/office/drawing/2010/main" val="0"/>
@@ -2569,7 +2335,6 @@
         <w:t xml:space="preserve"> </w:t>
       </w:r>
       <w:proofErr w:type="spellStart"/>
-      <w:proofErr w:type="gramStart"/>
       <w:r>
         <w:rPr>
           <w:lang w:val="es-MX"/>
@@ -2577,7 +2342,6 @@
         <w:t>make:model</w:t>
       </w:r>
       <w:proofErr w:type="spellEnd"/>
-      <w:proofErr w:type="gramEnd"/>
       <w:r>
         <w:rPr>
           <w:lang w:val="es-MX"/>
@@ -2627,7 +2391,6 @@
         <w:t xml:space="preserve"> </w:t>
       </w:r>
       <w:proofErr w:type="spellStart"/>
-      <w:proofErr w:type="gramStart"/>
       <w:r>
         <w:rPr>
           <w:lang w:val="es-MX"/>
@@ -2635,7 +2398,6 @@
         <w:t>make:seeder</w:t>
       </w:r>
       <w:proofErr w:type="spellEnd"/>
-      <w:proofErr w:type="gramEnd"/>
       <w:r>
         <w:rPr>
           <w:lang w:val="es-MX"/>
@@ -2693,7 +2455,6 @@
         <w:t xml:space="preserve"> </w:t>
       </w:r>
       <w:proofErr w:type="spellStart"/>
-      <w:proofErr w:type="gramStart"/>
       <w:r>
         <w:rPr>
           <w:lang w:val="es-MX"/>
@@ -2701,7 +2462,6 @@
         <w:t>make:model</w:t>
       </w:r>
       <w:proofErr w:type="spellEnd"/>
-      <w:proofErr w:type="gramEnd"/>
       <w:r>
         <w:rPr>
           <w:lang w:val="es-MX"/>
@@ -2775,7 +2535,7 @@
                     <pic:cNvPicPr/>
                   </pic:nvPicPr>
                   <pic:blipFill>
-                    <a:blip r:embed="rId5">
+                    <a:blip r:embed="rId6">
                       <a:extLst>
                         <a:ext uri="{28A0092B-C50C-407E-A947-70E740481C1C}">
                           <a14:useLocalDpi xmlns:a14="http://schemas.microsoft.com/office/drawing/2010/main" val="0"/>
@@ -2926,7 +2686,6 @@
         <w:t xml:space="preserve"> </w:t>
       </w:r>
       <w:proofErr w:type="spellStart"/>
-      <w:proofErr w:type="gramStart"/>
       <w:r>
         <w:rPr>
           <w:lang w:val="es-MX"/>
@@ -2934,7 +2693,6 @@
         <w:t>make:migration</w:t>
       </w:r>
       <w:proofErr w:type="spellEnd"/>
-      <w:proofErr w:type="gramEnd"/>
       <w:r>
         <w:rPr>
           <w:lang w:val="es-MX"/>
@@ -3027,7 +2785,6 @@
         <w:t xml:space="preserve"> </w:t>
       </w:r>
       <w:proofErr w:type="spellStart"/>
-      <w:proofErr w:type="gramStart"/>
       <w:r>
         <w:rPr>
           <w:lang w:val="es-MX"/>
@@ -3035,7 +2792,6 @@
         <w:t>make:migration</w:t>
       </w:r>
       <w:proofErr w:type="spellEnd"/>
-      <w:proofErr w:type="gramEnd"/>
       <w:r>
         <w:rPr>
           <w:lang w:val="es-MX"/>
@@ -3128,7 +2884,6 @@
         <w:t xml:space="preserve"> </w:t>
       </w:r>
       <w:proofErr w:type="spellStart"/>
-      <w:proofErr w:type="gramStart"/>
       <w:r>
         <w:rPr>
           <w:lang w:val="es-MX"/>
@@ -3136,7 +2891,6 @@
         <w:t>make:model</w:t>
       </w:r>
       <w:proofErr w:type="spellEnd"/>
-      <w:proofErr w:type="gramEnd"/>
       <w:r>
         <w:rPr>
           <w:lang w:val="es-MX"/>
@@ -3406,14 +3160,7 @@
         <w:rPr>
           <w:lang w:val="es-MX"/>
         </w:rPr>
-        <w:t>&gt; $tramite = App</w:t>
-      </w:r>
-      <w:proofErr w:type="gramStart"/>
-      <w:r>
-        <w:rPr>
-          <w:lang w:val="es-MX"/>
-        </w:rPr>
-        <w:t>\</w:t>
+        <w:t>&gt; $tramite = App\</w:t>
       </w:r>
       <w:proofErr w:type="spellStart"/>
       <w:r>
@@ -3430,7 +3177,6 @@
         <w:t>\Tramite::</w:t>
       </w:r>
       <w:proofErr w:type="spellStart"/>
-      <w:proofErr w:type="gramEnd"/>
       <w:r>
         <w:rPr>
           <w:lang w:val="es-MX"/>
@@ -3510,44 +3256,50 @@
         <w:rPr>
           <w:lang w:val="es-MX"/>
         </w:rPr>
+        <w:t xml:space="preserve"> del .</w:t>
+      </w:r>
+      <w:proofErr w:type="spellStart"/>
+      <w:r>
+        <w:rPr>
+          <w:lang w:val="es-MX"/>
+        </w:rPr>
+        <w:t>env</w:t>
+      </w:r>
+      <w:proofErr w:type="spellEnd"/>
+    </w:p>
+    <w:p>
+      <w:pPr>
+        <w:rPr>
+          <w:lang w:val="es-MX"/>
+        </w:rPr>
+      </w:pPr>
+    </w:p>
+    <w:p>
+      <w:pPr>
+        <w:rPr>
+          <w:lang w:val="es-MX"/>
+        </w:rPr>
+      </w:pPr>
+      <w:proofErr w:type="spellStart"/>
+      <w:r>
+        <w:rPr>
+          <w:lang w:val="es-MX"/>
+        </w:rPr>
+        <w:t>php</w:t>
+      </w:r>
+      <w:proofErr w:type="spellEnd"/>
+      <w:r>
+        <w:rPr>
+          <w:lang w:val="es-MX"/>
+        </w:rPr>
         <w:t xml:space="preserve"> </w:t>
       </w:r>
-      <w:proofErr w:type="gramStart"/>
-      <w:r>
-        <w:rPr>
-          <w:lang w:val="es-MX"/>
-        </w:rPr>
-        <w:t>del .</w:t>
-      </w:r>
-      <w:proofErr w:type="spellStart"/>
-      <w:r>
-        <w:rPr>
-          <w:lang w:val="es-MX"/>
-        </w:rPr>
-        <w:t>env</w:t>
-      </w:r>
-      <w:proofErr w:type="spellEnd"/>
-      <w:proofErr w:type="gramEnd"/>
-    </w:p>
-    <w:p>
-      <w:pPr>
-        <w:rPr>
-          <w:lang w:val="es-MX"/>
-        </w:rPr>
-      </w:pPr>
-    </w:p>
-    <w:p>
-      <w:pPr>
-        <w:rPr>
-          <w:lang w:val="es-MX"/>
-        </w:rPr>
-      </w:pPr>
-      <w:proofErr w:type="spellStart"/>
-      <w:r>
-        <w:rPr>
-          <w:lang w:val="es-MX"/>
-        </w:rPr>
-        <w:t>php</w:t>
+      <w:proofErr w:type="spellStart"/>
+      <w:r>
+        <w:rPr>
+          <w:lang w:val="es-MX"/>
+        </w:rPr>
+        <w:t>artisan</w:t>
       </w:r>
       <w:proofErr w:type="spellEnd"/>
       <w:r>
@@ -3561,25 +3313,9 @@
         <w:rPr>
           <w:lang w:val="es-MX"/>
         </w:rPr>
-        <w:t>artisan</w:t>
-      </w:r>
-      <w:proofErr w:type="spellEnd"/>
-      <w:r>
-        <w:rPr>
-          <w:lang w:val="es-MX"/>
-        </w:rPr>
-        <w:t xml:space="preserve"> </w:t>
-      </w:r>
-      <w:proofErr w:type="spellStart"/>
-      <w:proofErr w:type="gramStart"/>
-      <w:r>
-        <w:rPr>
-          <w:lang w:val="es-MX"/>
-        </w:rPr>
         <w:t>make:mail</w:t>
       </w:r>
       <w:proofErr w:type="spellEnd"/>
-      <w:proofErr w:type="gramEnd"/>
       <w:r>
         <w:rPr>
           <w:lang w:val="es-MX"/>
@@ -3624,28 +3360,18 @@
           <w:lang w:val="es-MX"/>
         </w:rPr>
         <w:lastRenderedPageBreak/>
-        <w:t xml:space="preserve">1. configuración </w:t>
-      </w:r>
-      <w:proofErr w:type="gramStart"/>
+        <w:t>1. configuración del .</w:t>
+      </w:r>
+      <w:proofErr w:type="spellStart"/>
       <w:r>
         <w:rPr>
           <w:b/>
           <w:bCs/>
           <w:lang w:val="es-MX"/>
         </w:rPr>
-        <w:t>del .</w:t>
-      </w:r>
-      <w:proofErr w:type="spellStart"/>
-      <w:r>
-        <w:rPr>
-          <w:b/>
-          <w:bCs/>
-          <w:lang w:val="es-MX"/>
-        </w:rPr>
         <w:t>env</w:t>
       </w:r>
       <w:proofErr w:type="spellEnd"/>
-      <w:proofErr w:type="gramEnd"/>
     </w:p>
     <w:p>
       <w:r>
@@ -3760,12 +3486,10 @@
         <w:t xml:space="preserve"> </w:t>
       </w:r>
       <w:proofErr w:type="spellStart"/>
-      <w:proofErr w:type="gramStart"/>
       <w:r>
         <w:t>make:mail</w:t>
       </w:r>
       <w:proofErr w:type="spellEnd"/>
-      <w:proofErr w:type="gramEnd"/>
       <w:r>
         <w:t xml:space="preserve"> </w:t>
       </w:r>
@@ -4035,17 +3759,12 @@
         <w:t xml:space="preserve"> </w:t>
       </w:r>
       <w:proofErr w:type="spellStart"/>
-      <w:proofErr w:type="gramStart"/>
       <w:r>
         <w:t>build</w:t>
       </w:r>
       <w:proofErr w:type="spellEnd"/>
       <w:r>
-        <w:t>(</w:t>
-      </w:r>
-      <w:proofErr w:type="gramEnd"/>
-      <w:r>
-        <w:t>)</w:t>
+        <w:t>()</w:t>
       </w:r>
     </w:p>
     <w:p>
@@ -4074,17 +3793,12 @@
         <w:t>-&gt;</w:t>
       </w:r>
       <w:proofErr w:type="spellStart"/>
-      <w:proofErr w:type="gramStart"/>
       <w:r>
         <w:t>subject</w:t>
       </w:r>
       <w:proofErr w:type="spellEnd"/>
       <w:r>
-        <w:t>(</w:t>
-      </w:r>
-      <w:proofErr w:type="gramEnd"/>
-      <w:r>
-        <w:t>'Nueva solicitud registrada')</w:t>
+        <w:t>('Nueva solicitud registrada')</w:t>
       </w:r>
     </w:p>
     <w:p>
@@ -4100,12 +3814,10 @@
         <w:t>('</w:t>
       </w:r>
       <w:proofErr w:type="spellStart"/>
-      <w:proofErr w:type="gramStart"/>
       <w:r>
         <w:t>emails.notificacion</w:t>
       </w:r>
       <w:proofErr w:type="spellEnd"/>
-      <w:proofErr w:type="gramEnd"/>
       <w:r>
         <w:t>');</w:t>
       </w:r>
@@ -4181,48 +3893,542 @@
     </w:p>
     <w:p>
       <w:r>
-        <w:t>&lt;p&gt;</w:t>
-      </w:r>
-      <w:proofErr w:type="gramStart"/>
-      <w:r>
-        <w:t>Hola,&lt;</w:t>
-      </w:r>
-      <w:proofErr w:type="gramEnd"/>
-      <w:r>
-        <w:t>/p&gt;</w:t>
+        <w:t>&lt;p&gt;Hola,&lt;/p&gt;</w:t>
       </w:r>
     </w:p>
     <w:p/>
     <w:p>
       <w:r>
-        <w:t>&lt;p</w:t>
-      </w:r>
-      <w:proofErr w:type="gramStart"/>
-      <w:r>
-        <w:t>&gt;{</w:t>
-      </w:r>
-      <w:proofErr w:type="gramEnd"/>
-      <w:r>
-        <w:t>{ $mensaje }}&lt;/p&gt;</w:t>
+        <w:t>&lt;p&gt;{{ $mensaje }}&lt;/p&gt;</w:t>
       </w:r>
     </w:p>
     <w:p/>
     <w:p>
       <w:r>
-        <w:t>&lt;p&gt;</w:t>
-      </w:r>
-      <w:proofErr w:type="gramStart"/>
-      <w:r>
-        <w:t>Saludos.&lt;</w:t>
-      </w:r>
-      <w:proofErr w:type="gramEnd"/>
-      <w:r>
-        <w:t>/p&gt;</w:t>
-      </w:r>
-    </w:p>
-    <w:p>
-      <w:pPr>
-        <w:rPr>
+        <w:t>&lt;p&gt;Saludos.&lt;/p&gt;</w:t>
+      </w:r>
+    </w:p>
+    <w:p>
+      <w:pPr>
+        <w:rPr>
+          <w:lang w:val="es-MX"/>
+        </w:rPr>
+      </w:pPr>
+    </w:p>
+    <w:p>
+      <w:pPr>
+        <w:rPr>
+          <w:lang w:val="es-MX"/>
+        </w:rPr>
+      </w:pPr>
+      <w:r>
+        <w:rPr>
+          <w:lang w:val="es-MX"/>
+        </w:rPr>
+        <w:lastRenderedPageBreak/>
+        <w:t xml:space="preserve">4. Irse a </w:t>
+      </w:r>
+      <w:proofErr w:type="spellStart"/>
+      <w:r>
+        <w:rPr>
+          <w:lang w:val="es-MX"/>
+        </w:rPr>
+        <w:t>livewire</w:t>
+      </w:r>
+      <w:proofErr w:type="spellEnd"/>
+      <w:r>
+        <w:rPr>
+          <w:lang w:val="es-MX"/>
+        </w:rPr>
+        <w:t xml:space="preserve"> e importar esto</w:t>
+      </w:r>
+    </w:p>
+    <w:p>
+      <w:r>
+        <w:t xml:space="preserve">use </w:t>
+      </w:r>
+      <w:proofErr w:type="spellStart"/>
+      <w:r>
+        <w:t>Illuminate</w:t>
+      </w:r>
+      <w:proofErr w:type="spellEnd"/>
+      <w:r>
+        <w:t>\</w:t>
+      </w:r>
+      <w:proofErr w:type="spellStart"/>
+      <w:r>
+        <w:t>Support</w:t>
+      </w:r>
+      <w:proofErr w:type="spellEnd"/>
+      <w:r>
+        <w:t>\</w:t>
+      </w:r>
+      <w:proofErr w:type="spellStart"/>
+      <w:r>
+        <w:t>Facades</w:t>
+      </w:r>
+      <w:proofErr w:type="spellEnd"/>
+      <w:r>
+        <w:t>\</w:t>
+      </w:r>
+      <w:r>
+        <w:rPr>
+          <w:i/>
+          <w:iCs/>
+        </w:rPr>
+        <w:t>Mail</w:t>
+      </w:r>
+      <w:r>
+        <w:t>;</w:t>
+      </w:r>
+    </w:p>
+    <w:p>
+      <w:r>
+        <w:t>use App\Mail\</w:t>
+      </w:r>
+      <w:proofErr w:type="spellStart"/>
+      <w:r>
+        <w:rPr>
+          <w:i/>
+          <w:iCs/>
+        </w:rPr>
+        <w:t>NotificacionSolicitud</w:t>
+      </w:r>
+      <w:proofErr w:type="spellEnd"/>
+      <w:r>
+        <w:t>;</w:t>
+      </w:r>
+    </w:p>
+    <w:p>
+      <w:pPr>
+        <w:rPr>
+          <w:lang w:val="es-MX"/>
+        </w:rPr>
+      </w:pPr>
+    </w:p>
+    <w:p>
+      <w:pPr>
+        <w:rPr>
+          <w:lang w:val="es-MX"/>
+        </w:rPr>
+      </w:pPr>
+    </w:p>
+    <w:p>
+      <w:pPr>
+        <w:rPr>
+          <w:lang w:val="es-MX"/>
+        </w:rPr>
+      </w:pPr>
+      <w:r>
+        <w:rPr>
+          <w:lang w:val="es-MX"/>
+        </w:rPr>
+        <w:t>luego poner esto</w:t>
+      </w:r>
+      <w:r>
+        <w:rPr>
+          <w:lang w:val="es-MX"/>
+        </w:rPr>
+        <w:t xml:space="preserve"> en el </w:t>
+      </w:r>
+      <w:proofErr w:type="spellStart"/>
+      <w:r>
+        <w:rPr>
+          <w:lang w:val="es-MX"/>
+        </w:rPr>
+        <w:t>submit</w:t>
+      </w:r>
+      <w:proofErr w:type="spellEnd"/>
+    </w:p>
+    <w:p>
+      <w:pPr>
+        <w:rPr>
+          <w:lang w:val="es-MX"/>
+        </w:rPr>
+      </w:pPr>
+    </w:p>
+    <w:p>
+      <w:r>
+        <w:t> </w:t>
+      </w:r>
+      <w:r>
+        <w:rPr>
+          <w:i/>
+          <w:iCs/>
+        </w:rPr>
+        <w:t>Mail</w:t>
+      </w:r>
+      <w:r>
+        <w:t>::</w:t>
+      </w:r>
+      <w:proofErr w:type="spellStart"/>
+      <w:r>
+        <w:t>to</w:t>
+      </w:r>
+      <w:proofErr w:type="spellEnd"/>
+      <w:r>
+        <w:t>($solicitud-&gt;email)</w:t>
+      </w:r>
+    </w:p>
+    <w:p>
+      <w:r>
+        <w:t>        -&gt;</w:t>
+      </w:r>
+      <w:proofErr w:type="spellStart"/>
+      <w:r>
+        <w:t>send</w:t>
+      </w:r>
+      <w:proofErr w:type="spellEnd"/>
+      <w:r>
+        <w:t xml:space="preserve">(new </w:t>
+      </w:r>
+      <w:proofErr w:type="spellStart"/>
+      <w:r>
+        <w:rPr>
+          <w:i/>
+          <w:iCs/>
+        </w:rPr>
+        <w:t>NotificacionSolicitud</w:t>
+      </w:r>
+      <w:proofErr w:type="spellEnd"/>
+      <w:r>
+        <w:t>(</w:t>
+      </w:r>
+    </w:p>
+    <w:p>
+      <w:r>
+        <w:t>            "Tu solicitud con número {$solicitud-&gt;</w:t>
+      </w:r>
+      <w:proofErr w:type="spellStart"/>
+      <w:r>
+        <w:t>no_solicitud</w:t>
+      </w:r>
+      <w:proofErr w:type="spellEnd"/>
+      <w:r>
+        <w:t>} fue registrada correctamente."</w:t>
+      </w:r>
+    </w:p>
+    <w:p>
+      <w:r>
+        <w:t>        ));</w:t>
+      </w:r>
+    </w:p>
+    <w:p>
+      <w:pPr>
+        <w:rPr>
+          <w:lang w:val="es-MX"/>
+        </w:rPr>
+      </w:pPr>
+    </w:p>
+    <w:p>
+      <w:pPr>
+        <w:rPr>
+          <w:b/>
+          <w:bCs/>
+          <w:lang w:val="es-MX"/>
+        </w:rPr>
+      </w:pPr>
+      <w:r>
+        <w:rPr>
+          <w:b/>
+          <w:bCs/>
+          <w:highlight w:val="yellow"/>
+          <w:lang w:val="es-MX"/>
+        </w:rPr>
+        <w:t>Correo al que caerán todas las solicitudes</w:t>
+      </w:r>
+    </w:p>
+    <w:p>
+      <w:pPr>
+        <w:rPr>
+          <w:b/>
+          <w:bCs/>
+          <w:lang w:val="es-MX"/>
+        </w:rPr>
+      </w:pPr>
+    </w:p>
+    <w:p>
+      <w:pPr>
+        <w:rPr>
+          <w:b/>
+          <w:bCs/>
+        </w:rPr>
+      </w:pPr>
+      <w:r>
+        <w:rPr>
+          <w:b/>
+          <w:bCs/>
+        </w:rPr>
+        <w:t>Nuevo</w:t>
+      </w:r>
+    </w:p>
+    <w:p>
+      <w:pPr>
+        <w:rPr>
+          <w:b/>
+          <w:bCs/>
+        </w:rPr>
+      </w:pPr>
+      <w:proofErr w:type="spellStart"/>
+      <w:r>
+        <w:rPr>
+          <w:b/>
+          <w:bCs/>
+        </w:rPr>
+        <w:t>php</w:t>
+      </w:r>
+      <w:proofErr w:type="spellEnd"/>
+      <w:r>
+        <w:rPr>
+          <w:b/>
+          <w:bCs/>
+        </w:rPr>
+        <w:t xml:space="preserve"> </w:t>
+      </w:r>
+      <w:proofErr w:type="spellStart"/>
+      <w:r>
+        <w:rPr>
+          <w:b/>
+          <w:bCs/>
+        </w:rPr>
+        <w:t>artisan</w:t>
+      </w:r>
+      <w:proofErr w:type="spellEnd"/>
+      <w:r>
+        <w:rPr>
+          <w:b/>
+          <w:bCs/>
+        </w:rPr>
+        <w:t xml:space="preserve"> </w:t>
+      </w:r>
+      <w:proofErr w:type="spellStart"/>
+      <w:r>
+        <w:rPr>
+          <w:b/>
+          <w:bCs/>
+        </w:rPr>
+        <w:t>make:mail</w:t>
+      </w:r>
+      <w:proofErr w:type="spellEnd"/>
+      <w:r>
+        <w:rPr>
+          <w:b/>
+          <w:bCs/>
+        </w:rPr>
+        <w:t xml:space="preserve"> </w:t>
+      </w:r>
+      <w:proofErr w:type="spellStart"/>
+      <w:r>
+        <w:rPr>
+          <w:b/>
+          <w:bCs/>
+        </w:rPr>
+        <w:t>NuevaSolicitudAdmin</w:t>
+      </w:r>
+      <w:proofErr w:type="spellEnd"/>
+    </w:p>
+    <w:p>
+      <w:pPr>
+        <w:rPr>
+          <w:b/>
+          <w:bCs/>
+        </w:rPr>
+      </w:pPr>
+    </w:p>
+    <w:p>
+      <w:pPr>
+        <w:rPr>
+          <w:b/>
+          <w:bCs/>
+        </w:rPr>
+      </w:pPr>
+      <w:proofErr w:type="spellStart"/>
+      <w:r>
+        <w:rPr>
+          <w:b/>
+          <w:bCs/>
+        </w:rPr>
+        <w:t>php</w:t>
+      </w:r>
+      <w:proofErr w:type="spellEnd"/>
+      <w:r>
+        <w:rPr>
+          <w:b/>
+          <w:bCs/>
+        </w:rPr>
+        <w:t xml:space="preserve"> </w:t>
+      </w:r>
+      <w:proofErr w:type="spellStart"/>
+      <w:r>
+        <w:rPr>
+          <w:b/>
+          <w:bCs/>
+        </w:rPr>
+        <w:t>artisan</w:t>
+      </w:r>
+      <w:proofErr w:type="spellEnd"/>
+      <w:r>
+        <w:rPr>
+          <w:b/>
+          <w:bCs/>
+        </w:rPr>
+        <w:t xml:space="preserve"> </w:t>
+      </w:r>
+      <w:proofErr w:type="spellStart"/>
+      <w:r>
+        <w:rPr>
+          <w:b/>
+          <w:bCs/>
+        </w:rPr>
+        <w:t>make:mail</w:t>
+      </w:r>
+      <w:proofErr w:type="spellEnd"/>
+      <w:r>
+        <w:rPr>
+          <w:b/>
+          <w:bCs/>
+        </w:rPr>
+        <w:t xml:space="preserve"> </w:t>
+      </w:r>
+      <w:proofErr w:type="spellStart"/>
+      <w:r>
+        <w:rPr>
+          <w:b/>
+          <w:bCs/>
+        </w:rPr>
+        <w:t>NuevaSolicitudAdmin</w:t>
+      </w:r>
+      <w:proofErr w:type="spellEnd"/>
+    </w:p>
+    <w:p>
+      <w:pPr>
+        <w:rPr>
+          <w:b/>
+          <w:bCs/>
+        </w:rPr>
+      </w:pPr>
+    </w:p>
+    <w:p>
+      <w:pPr>
+        <w:rPr>
+          <w:b/>
+          <w:bCs/>
+        </w:rPr>
+      </w:pPr>
+    </w:p>
+    <w:p>
+      <w:pPr>
+        <w:rPr>
+          <w:b/>
+          <w:bCs/>
+        </w:rPr>
+      </w:pPr>
+      <w:r>
+        <w:rPr>
+          <w:b/>
+          <w:bCs/>
+        </w:rPr>
+        <w:t>6. Mail SMTP (Laravel Mail) – Envío de correos</w:t>
+      </w:r>
+    </w:p>
+    <w:p>
+      <w:pPr>
+        <w:numPr>
+          <w:ilvl w:val="0"/>
+          <w:numId w:val="1"/>
+        </w:numPr>
+        <w:rPr>
+          <w:b/>
+          <w:bCs/>
+        </w:rPr>
+      </w:pPr>
+      <w:r>
+        <w:rPr>
+          <w:b/>
+          <w:bCs/>
+        </w:rPr>
+        <w:t>Usa un servidor SMTP (Gmail, Outlook, el de la municipalidad, etc.)</w:t>
+      </w:r>
+    </w:p>
+    <w:p>
+      <w:pPr>
+        <w:numPr>
+          <w:ilvl w:val="0"/>
+          <w:numId w:val="1"/>
+        </w:numPr>
+        <w:rPr>
+          <w:b/>
+          <w:bCs/>
+        </w:rPr>
+      </w:pPr>
+      <w:proofErr w:type="spellStart"/>
+      <w:r>
+        <w:rPr>
+          <w:b/>
+          <w:bCs/>
+        </w:rPr>
+        <w:t>Envia</w:t>
+      </w:r>
+      <w:proofErr w:type="spellEnd"/>
+      <w:r>
+        <w:rPr>
+          <w:b/>
+          <w:bCs/>
+        </w:rPr>
+        <w:t>:</w:t>
+      </w:r>
+    </w:p>
+    <w:p>
+      <w:pPr>
+        <w:numPr>
+          <w:ilvl w:val="1"/>
+          <w:numId w:val="1"/>
+        </w:numPr>
+        <w:rPr>
+          <w:b/>
+          <w:bCs/>
+        </w:rPr>
+      </w:pPr>
+      <w:r>
+        <w:rPr>
+          <w:b/>
+          <w:bCs/>
+        </w:rPr>
+        <w:t>correo al usuario</w:t>
+      </w:r>
+    </w:p>
+    <w:p>
+      <w:pPr>
+        <w:numPr>
+          <w:ilvl w:val="1"/>
+          <w:numId w:val="1"/>
+        </w:numPr>
+        <w:rPr>
+          <w:b/>
+          <w:bCs/>
+        </w:rPr>
+      </w:pPr>
+      <w:r>
+        <w:rPr>
+          <w:b/>
+          <w:bCs/>
+        </w:rPr>
+        <w:t>correo al administrador interno</w:t>
+      </w:r>
+    </w:p>
+    <w:p>
+      <w:pPr>
+        <w:rPr>
+          <w:b/>
+          <w:bCs/>
+        </w:rPr>
+      </w:pPr>
+    </w:p>
+    <w:p>
+      <w:pPr>
+        <w:rPr>
+          <w:b/>
+          <w:bCs/>
           <w:lang w:val="es-MX"/>
         </w:rPr>
       </w:pPr>
@@ -4256,6 +4462,163 @@
     </w:sectPr>
   </w:body>
 </w:document>
+</file>
+
+<file path=word/numbering.xml><?xml version="1.0" encoding="utf-8"?>
+<w:numbering xmlns:wpc="http://schemas.microsoft.com/office/word/2010/wordprocessingCanvas" xmlns:cx="http://schemas.microsoft.com/office/drawing/2014/chartex" xmlns:cx1="http://schemas.microsoft.com/office/drawing/2015/9/8/chartex" xmlns:cx2="http://schemas.microsoft.com/office/drawing/2015/10/21/chartex" xmlns:cx3="http://schemas.microsoft.com/office/drawing/2016/5/9/chartex" xmlns:cx4="http://schemas.microsoft.com/office/drawing/2016/5/10/chartex" xmlns:cx5="http://schemas.microsoft.com/office/drawing/2016/5/11/chartex" xmlns:cx6="http://schemas.microsoft.com/office/drawing/2016/5/12/chartex" xmlns:cx7="http://schemas.microsoft.com/office/drawing/2016/5/13/chartex" xmlns:cx8="http://schemas.microsoft.com/office/drawing/2016/5/14/chartex" xmlns:mc="http://schemas.openxmlformats.org/markup-compatibility/2006" xmlns:aink="http://schemas.microsoft.com/office/drawing/2016/ink" xmlns:am3d="http://schemas.microsoft.com/office/drawing/2017/model3d" xmlns:o="urn:schemas-microsoft-com:office:office" xmlns:oel="http://schemas.microsoft.com/office/2019/extlst" xmlns:r="http://schemas.openxmlformats.org/officeDocument/2006/relationships" xmlns:m="http://schemas.openxmlformats.org/officeDocument/2006/math" xmlns:v="urn:schemas-microsoft-com:vml" xmlns:wp14="http://schemas.microsoft.com/office/word/2010/wordprocessingDrawing" xmlns:wp="http://schemas.openxmlformats.org/drawingml/2006/wordprocessingDrawing" xmlns:w10="urn:schemas-microsoft-com:office:word" xmlns:w="http://schemas.openxmlformats.org/wordprocessingml/2006/main" xmlns:w14="http://schemas.microsoft.com/office/word/2010/wordml" xmlns:w15="http://schemas.microsoft.com/office/word/2012/wordml" xmlns:w16cex="http://schemas.microsoft.com/office/word/2018/wordml/cex" xmlns:w16cid="http://schemas.microsoft.com/office/word/2016/wordml/cid" xmlns:w16="http://schemas.microsoft.com/office/word/2018/wordml" xmlns:w16sdtdh="http://schemas.microsoft.com/office/word/2020/wordml/sdtdatahash" xmlns:w16se="http://schemas.microsoft.com/office/word/2015/wordml/symex" xmlns:wpg="http://schemas.microsoft.com/office/word/2010/wordprocessingGroup" xmlns:wpi="http://schemas.microsoft.com/office/word/2010/wordprocessingInk" xmlns:wne="http://schemas.microsoft.com/office/word/2006/wordml" xmlns:wps="http://schemas.microsoft.com/office/word/2010/wordprocessingShape" mc:Ignorable="w14 w15 w16se w16cid w16 w16cex w16sdtdh wp14">
+  <w:abstractNum w:abstractNumId="0" w15:restartNumberingAfterBreak="0">
+    <w:nsid w:val="1196508D"/>
+    <w:multiLevelType w:val="multilevel"/>
+    <w:tmpl w:val="02723094"/>
+    <w:lvl w:ilvl="0">
+      <w:start w:val="1"/>
+      <w:numFmt w:val="bullet"/>
+      <w:lvlText w:val=""/>
+      <w:lvlJc w:val="left"/>
+      <w:pPr>
+        <w:tabs>
+          <w:tab w:val="num" w:pos="720"/>
+        </w:tabs>
+        <w:ind w:left="720" w:hanging="360"/>
+      </w:pPr>
+      <w:rPr>
+        <w:rFonts w:ascii="Symbol" w:hAnsi="Symbol" w:hint="default"/>
+        <w:sz w:val="20"/>
+      </w:rPr>
+    </w:lvl>
+    <w:lvl w:ilvl="1">
+      <w:start w:val="1"/>
+      <w:numFmt w:val="bullet"/>
+      <w:lvlText w:val="o"/>
+      <w:lvlJc w:val="left"/>
+      <w:pPr>
+        <w:tabs>
+          <w:tab w:val="num" w:pos="1440"/>
+        </w:tabs>
+        <w:ind w:left="1440" w:hanging="360"/>
+      </w:pPr>
+      <w:rPr>
+        <w:rFonts w:ascii="Courier New" w:hAnsi="Courier New" w:hint="default"/>
+        <w:sz w:val="20"/>
+      </w:rPr>
+    </w:lvl>
+    <w:lvl w:ilvl="2" w:tentative="1">
+      <w:start w:val="1"/>
+      <w:numFmt w:val="bullet"/>
+      <w:lvlText w:val=""/>
+      <w:lvlJc w:val="left"/>
+      <w:pPr>
+        <w:tabs>
+          <w:tab w:val="num" w:pos="2160"/>
+        </w:tabs>
+        <w:ind w:left="2160" w:hanging="360"/>
+      </w:pPr>
+      <w:rPr>
+        <w:rFonts w:ascii="Wingdings" w:hAnsi="Wingdings" w:hint="default"/>
+        <w:sz w:val="20"/>
+      </w:rPr>
+    </w:lvl>
+    <w:lvl w:ilvl="3" w:tentative="1">
+      <w:start w:val="1"/>
+      <w:numFmt w:val="bullet"/>
+      <w:lvlText w:val=""/>
+      <w:lvlJc w:val="left"/>
+      <w:pPr>
+        <w:tabs>
+          <w:tab w:val="num" w:pos="2880"/>
+        </w:tabs>
+        <w:ind w:left="2880" w:hanging="360"/>
+      </w:pPr>
+      <w:rPr>
+        <w:rFonts w:ascii="Wingdings" w:hAnsi="Wingdings" w:hint="default"/>
+        <w:sz w:val="20"/>
+      </w:rPr>
+    </w:lvl>
+    <w:lvl w:ilvl="4" w:tentative="1">
+      <w:start w:val="1"/>
+      <w:numFmt w:val="bullet"/>
+      <w:lvlText w:val=""/>
+      <w:lvlJc w:val="left"/>
+      <w:pPr>
+        <w:tabs>
+          <w:tab w:val="num" w:pos="3600"/>
+        </w:tabs>
+        <w:ind w:left="3600" w:hanging="360"/>
+      </w:pPr>
+      <w:rPr>
+        <w:rFonts w:ascii="Wingdings" w:hAnsi="Wingdings" w:hint="default"/>
+        <w:sz w:val="20"/>
+      </w:rPr>
+    </w:lvl>
+    <w:lvl w:ilvl="5" w:tentative="1">
+      <w:start w:val="1"/>
+      <w:numFmt w:val="bullet"/>
+      <w:lvlText w:val=""/>
+      <w:lvlJc w:val="left"/>
+      <w:pPr>
+        <w:tabs>
+          <w:tab w:val="num" w:pos="4320"/>
+        </w:tabs>
+        <w:ind w:left="4320" w:hanging="360"/>
+      </w:pPr>
+      <w:rPr>
+        <w:rFonts w:ascii="Wingdings" w:hAnsi="Wingdings" w:hint="default"/>
+        <w:sz w:val="20"/>
+      </w:rPr>
+    </w:lvl>
+    <w:lvl w:ilvl="6" w:tentative="1">
+      <w:start w:val="1"/>
+      <w:numFmt w:val="bullet"/>
+      <w:lvlText w:val=""/>
+      <w:lvlJc w:val="left"/>
+      <w:pPr>
+        <w:tabs>
+          <w:tab w:val="num" w:pos="5040"/>
+        </w:tabs>
+        <w:ind w:left="5040" w:hanging="360"/>
+      </w:pPr>
+      <w:rPr>
+        <w:rFonts w:ascii="Wingdings" w:hAnsi="Wingdings" w:hint="default"/>
+        <w:sz w:val="20"/>
+      </w:rPr>
+    </w:lvl>
+    <w:lvl w:ilvl="7" w:tentative="1">
+      <w:start w:val="1"/>
+      <w:numFmt w:val="bullet"/>
+      <w:lvlText w:val=""/>
+      <w:lvlJc w:val="left"/>
+      <w:pPr>
+        <w:tabs>
+          <w:tab w:val="num" w:pos="5760"/>
+        </w:tabs>
+        <w:ind w:left="5760" w:hanging="360"/>
+      </w:pPr>
+      <w:rPr>
+        <w:rFonts w:ascii="Wingdings" w:hAnsi="Wingdings" w:hint="default"/>
+        <w:sz w:val="20"/>
+      </w:rPr>
+    </w:lvl>
+    <w:lvl w:ilvl="8" w:tentative="1">
+      <w:start w:val="1"/>
+      <w:numFmt w:val="bullet"/>
+      <w:lvlText w:val=""/>
+      <w:lvlJc w:val="left"/>
+      <w:pPr>
+        <w:tabs>
+          <w:tab w:val="num" w:pos="6480"/>
+        </w:tabs>
+        <w:ind w:left="6480" w:hanging="360"/>
+      </w:pPr>
+      <w:rPr>
+        <w:rFonts w:ascii="Wingdings" w:hAnsi="Wingdings" w:hint="default"/>
+        <w:sz w:val="20"/>
+      </w:rPr>
+    </w:lvl>
+  </w:abstractNum>
+  <w:num w:numId="1" w16cid:durableId="371537222">
+    <w:abstractNumId w:val="0"/>
+  </w:num>
+</w:numbering>
 </file>
 
 <file path=word/styles.xml><?xml version="1.0" encoding="utf-8"?>

</xml_diff>